<commit_message>
review table and word file fix
</commit_message>
<xml_diff>
--- a/public/word/Sample Questions.docx
+++ b/public/word/Sample Questions.docx
@@ -56,37 +56,37 @@
         <w:rPr>
           <w:lang w:val="en-US"/>
         </w:rPr>
-        <w:t>Wrong</w:t>
-      </w:r>
-    </w:p>
-    <w:p>
-      <w:pPr>
-        <w:pStyle w:val="ListParagraph"/>
-        <w:numPr>
-          <w:ilvl w:val="1"/>
-          <w:numId w:val="1"/>
-        </w:numPr>
-      </w:pPr>
-      <w:r>
-        <w:rPr>
-          <w:lang w:val="en-US"/>
-        </w:rPr>
-        <w:t>Wrong</w:t>
-      </w:r>
-    </w:p>
-    <w:p>
-      <w:pPr>
-        <w:pStyle w:val="ListParagraph"/>
-        <w:numPr>
-          <w:ilvl w:val="1"/>
-          <w:numId w:val="1"/>
-        </w:numPr>
-      </w:pPr>
-      <w:r>
-        <w:rPr>
-          <w:lang w:val="en-US"/>
-        </w:rPr>
-        <w:t>Wrong</w:t>
+        <w:t>Wrong 1</w:t>
+      </w:r>
+    </w:p>
+    <w:p>
+      <w:pPr>
+        <w:pStyle w:val="ListParagraph"/>
+        <w:numPr>
+          <w:ilvl w:val="1"/>
+          <w:numId w:val="1"/>
+        </w:numPr>
+      </w:pPr>
+      <w:r>
+        <w:rPr>
+          <w:lang w:val="en-US"/>
+        </w:rPr>
+        <w:t>Wrong 2</w:t>
+      </w:r>
+    </w:p>
+    <w:p>
+      <w:pPr>
+        <w:pStyle w:val="ListParagraph"/>
+        <w:numPr>
+          <w:ilvl w:val="1"/>
+          <w:numId w:val="1"/>
+        </w:numPr>
+      </w:pPr>
+      <w:r>
+        <w:rPr>
+          <w:lang w:val="en-US"/>
+        </w:rPr>
+        <w:t>Wrong 3</w:t>
       </w:r>
     </w:p>
     <w:p>
@@ -155,7 +155,7 @@
         <w:rPr>
           <w:lang w:val="en-US"/>
         </w:rPr>
-        <w:t>Wrong</w:t>
+        <w:t>Wrong 1</w:t>
       </w:r>
     </w:p>
     <w:p>
@@ -188,22 +188,22 @@
         <w:rPr>
           <w:lang w:val="en-US"/>
         </w:rPr>
-        <w:t>Wrong</w:t>
-      </w:r>
-    </w:p>
-    <w:p>
-      <w:pPr>
-        <w:pStyle w:val="ListParagraph"/>
-        <w:numPr>
-          <w:ilvl w:val="1"/>
-          <w:numId w:val="1"/>
-        </w:numPr>
-      </w:pPr>
-      <w:r>
-        <w:rPr>
-          <w:lang w:val="en-US"/>
-        </w:rPr>
-        <w:t>Wrong</w:t>
+        <w:t>Wrong 2</w:t>
+      </w:r>
+    </w:p>
+    <w:p>
+      <w:pPr>
+        <w:pStyle w:val="ListParagraph"/>
+        <w:numPr>
+          <w:ilvl w:val="1"/>
+          <w:numId w:val="1"/>
+        </w:numPr>
+      </w:pPr>
+      <w:r>
+        <w:rPr>
+          <w:lang w:val="en-US"/>
+        </w:rPr>
+        <w:t>Wrong 3</w:t>
       </w:r>
     </w:p>
     <w:p>
@@ -287,7 +287,7 @@
         <w:rPr>
           <w:lang w:val="en-US"/>
         </w:rPr>
-        <w:t>Wrong</w:t>
+        <w:t>Wrong 1</w:t>
       </w:r>
     </w:p>
     <w:p>
@@ -302,7 +302,7 @@
         <w:rPr>
           <w:lang w:val="en-US"/>
         </w:rPr>
-        <w:t>Wrong</w:t>
+        <w:t>Wrong 2</w:t>
       </w:r>
     </w:p>
     <w:p>
@@ -317,7 +317,7 @@
         <w:rPr>
           <w:lang w:val="en-US"/>
         </w:rPr>
-        <w:t>Wrong</w:t>
+        <w:t>Wrong 3</w:t>
       </w:r>
     </w:p>
     <w:p>
@@ -368,13 +368,7 @@
         <w:rPr>
           <w:lang w:val="en-US"/>
         </w:rPr>
-        <w:t xml:space="preserve">Question number </w:t>
-      </w:r>
-      <w:r>
-        <w:rPr>
-          <w:lang w:val="en-US"/>
-        </w:rPr>
-        <w:t>4</w:t>
+        <w:t>Question number 4</w:t>
       </w:r>
     </w:p>
     <w:p>
@@ -392,7 +386,7 @@
         <w:rPr>
           <w:lang w:val="en-US"/>
         </w:rPr>
-        <w:t>Wrong</w:t>
+        <w:t>Wrong 1</w:t>
       </w:r>
     </w:p>
     <w:p>
@@ -425,7 +419,7 @@
         <w:rPr>
           <w:lang w:val="en-US"/>
         </w:rPr>
-        <w:t>Wrong</w:t>
+        <w:t>Wrong 2</w:t>
       </w:r>
     </w:p>
     <w:p>
@@ -440,7 +434,7 @@
         <w:rPr>
           <w:lang w:val="en-US"/>
         </w:rPr>
-        <w:t>Wrong</w:t>
+        <w:t>Wrong 3</w:t>
       </w:r>
     </w:p>
     <w:p>
@@ -488,13 +482,238 @@
         <w:rPr>
           <w:lang w:val="en-US"/>
         </w:rPr>
+        <w:t>Question number 5</w:t>
+      </w:r>
+    </w:p>
+    <w:p>
+      <w:pPr>
+        <w:pStyle w:val="ListParagraph"/>
+        <w:numPr>
+          <w:ilvl w:val="1"/>
+          <w:numId w:val="1"/>
+        </w:numPr>
+      </w:pPr>
+      <w:r>
+        <w:rPr>
+          <w:lang w:val="en-US"/>
+        </w:rPr>
+        <w:t>Correct</w:t>
+      </w:r>
+    </w:p>
+    <w:p>
+      <w:pPr>
+        <w:pStyle w:val="ListParagraph"/>
+        <w:numPr>
+          <w:ilvl w:val="1"/>
+          <w:numId w:val="1"/>
+        </w:numPr>
+      </w:pPr>
+      <w:r>
+        <w:rPr>
+          <w:lang w:val="en-US"/>
+        </w:rPr>
+        <w:t>Wrong 1</w:t>
+      </w:r>
+    </w:p>
+    <w:p>
+      <w:pPr>
+        <w:pStyle w:val="ListParagraph"/>
+        <w:numPr>
+          <w:ilvl w:val="1"/>
+          <w:numId w:val="1"/>
+        </w:numPr>
+      </w:pPr>
+      <w:r>
+        <w:rPr>
+          <w:lang w:val="en-US"/>
+        </w:rPr>
+        <w:t>Wrong 2</w:t>
+      </w:r>
+    </w:p>
+    <w:p>
+      <w:pPr>
+        <w:pStyle w:val="ListParagraph"/>
+        <w:numPr>
+          <w:ilvl w:val="1"/>
+          <w:numId w:val="1"/>
+        </w:numPr>
+      </w:pPr>
+      <w:r>
+        <w:rPr>
+          <w:lang w:val="en-US"/>
+        </w:rPr>
+        <w:t>Wrong 3</w:t>
+      </w:r>
+    </w:p>
+    <w:p>
+      <w:pPr>
+        <w:rPr>
+          <w:lang w:val="en-US"/>
+        </w:rPr>
+      </w:pPr>
+      <w:r>
+        <w:rPr>
+          <w:lang w:val="en-US"/>
+        </w:rPr>
+        <w:t>ANSWER: a</w:t>
+      </w:r>
+    </w:p>
+    <w:p>
+      <w:pPr>
+        <w:rPr>
+          <w:lang w:val="en-US"/>
+        </w:rPr>
+      </w:pPr>
+      <w:r>
+        <w:rPr>
+          <w:lang w:val="en-US"/>
+        </w:rPr>
+        <w:t>TIME: 60</w:t>
+      </w:r>
+    </w:p>
+    <w:p>
+      <w:pPr>
+        <w:rPr>
+          <w:lang w:val="en-US"/>
+        </w:rPr>
+      </w:pPr>
+    </w:p>
+    <w:p>
+      <w:pPr>
+        <w:pStyle w:val="ListParagraph"/>
+        <w:numPr>
+          <w:ilvl w:val="0"/>
+          <w:numId w:val="1"/>
+        </w:numPr>
+        <w:rPr>
+          <w:lang w:val="en-US"/>
+        </w:rPr>
+      </w:pPr>
+      <w:r>
+        <w:rPr>
+          <w:lang w:val="en-US"/>
+        </w:rPr>
+        <w:t>Question number 6</w:t>
+      </w:r>
+    </w:p>
+    <w:p>
+      <w:pPr>
+        <w:pStyle w:val="ListParagraph"/>
+        <w:numPr>
+          <w:ilvl w:val="1"/>
+          <w:numId w:val="1"/>
+        </w:numPr>
+        <w:rPr>
+          <w:lang w:val="en-US"/>
+        </w:rPr>
+      </w:pPr>
+      <w:r>
+        <w:rPr>
+          <w:lang w:val="en-US"/>
+        </w:rPr>
+        <w:t>Wrong 1</w:t>
+      </w:r>
+    </w:p>
+    <w:p>
+      <w:pPr>
+        <w:pStyle w:val="ListParagraph"/>
+        <w:numPr>
+          <w:ilvl w:val="1"/>
+          <w:numId w:val="1"/>
+        </w:numPr>
+        <w:rPr>
+          <w:lang w:val="en-US"/>
+        </w:rPr>
+      </w:pPr>
+      <w:r>
+        <w:rPr>
+          <w:lang w:val="en-US"/>
+        </w:rPr>
+        <w:t>Correct</w:t>
+      </w:r>
+    </w:p>
+    <w:p>
+      <w:pPr>
+        <w:pStyle w:val="ListParagraph"/>
+        <w:numPr>
+          <w:ilvl w:val="1"/>
+          <w:numId w:val="1"/>
+        </w:numPr>
+      </w:pPr>
+      <w:r>
+        <w:rPr>
+          <w:lang w:val="en-US"/>
+        </w:rPr>
+        <w:t>Wrong 2</w:t>
+      </w:r>
+    </w:p>
+    <w:p>
+      <w:pPr>
+        <w:pStyle w:val="ListParagraph"/>
+        <w:numPr>
+          <w:ilvl w:val="1"/>
+          <w:numId w:val="1"/>
+        </w:numPr>
+      </w:pPr>
+      <w:r>
+        <w:rPr>
+          <w:lang w:val="en-US"/>
+        </w:rPr>
+        <w:t>Wrong 3</w:t>
+      </w:r>
+    </w:p>
+    <w:p>
+      <w:pPr>
+        <w:rPr>
+          <w:lang w:val="en-US"/>
+        </w:rPr>
+      </w:pPr>
+      <w:r>
+        <w:rPr>
+          <w:lang w:val="en-US"/>
+        </w:rPr>
+        <w:t>ANSWER: b</w:t>
+      </w:r>
+    </w:p>
+    <w:p>
+      <w:pPr>
+        <w:rPr>
+          <w:lang w:val="en-US"/>
+        </w:rPr>
+      </w:pPr>
+      <w:r>
+        <w:rPr>
+          <w:lang w:val="en-US"/>
+        </w:rPr>
+        <w:t>TIME: 60</w:t>
+      </w:r>
+    </w:p>
+    <w:p>
+      <w:pPr>
+        <w:rPr>
+          <w:lang w:val="en-US"/>
+        </w:rPr>
+      </w:pPr>
+    </w:p>
+    <w:p>
+      <w:pPr>
+        <w:pStyle w:val="ListParagraph"/>
+        <w:numPr>
+          <w:ilvl w:val="0"/>
+          <w:numId w:val="1"/>
+        </w:numPr>
+      </w:pPr>
+      <w:r>
+        <w:rPr>
+          <w:lang w:val="en-US"/>
+        </w:rPr>
         <w:t xml:space="preserve">Question number </w:t>
       </w:r>
       <w:r>
         <w:rPr>
           <w:lang w:val="en-US"/>
         </w:rPr>
-        <w:t>5</w:t>
+        <w:t>7</w:t>
       </w:r>
     </w:p>
     <w:p>
@@ -524,37 +743,37 @@
         <w:rPr>
           <w:lang w:val="en-US"/>
         </w:rPr>
-        <w:t>Wrong</w:t>
-      </w:r>
-    </w:p>
-    <w:p>
-      <w:pPr>
-        <w:pStyle w:val="ListParagraph"/>
-        <w:numPr>
-          <w:ilvl w:val="1"/>
-          <w:numId w:val="1"/>
-        </w:numPr>
-      </w:pPr>
-      <w:r>
-        <w:rPr>
-          <w:lang w:val="en-US"/>
-        </w:rPr>
-        <w:t>Wrong</w:t>
-      </w:r>
-    </w:p>
-    <w:p>
-      <w:pPr>
-        <w:pStyle w:val="ListParagraph"/>
-        <w:numPr>
-          <w:ilvl w:val="1"/>
-          <w:numId w:val="1"/>
-        </w:numPr>
-      </w:pPr>
-      <w:r>
-        <w:rPr>
-          <w:lang w:val="en-US"/>
-        </w:rPr>
-        <w:t>Wrong</w:t>
+        <w:t>Wrong 1</w:t>
+      </w:r>
+    </w:p>
+    <w:p>
+      <w:pPr>
+        <w:pStyle w:val="ListParagraph"/>
+        <w:numPr>
+          <w:ilvl w:val="1"/>
+          <w:numId w:val="1"/>
+        </w:numPr>
+      </w:pPr>
+      <w:r>
+        <w:rPr>
+          <w:lang w:val="en-US"/>
+        </w:rPr>
+        <w:t>Wrong 2</w:t>
+      </w:r>
+    </w:p>
+    <w:p>
+      <w:pPr>
+        <w:pStyle w:val="ListParagraph"/>
+        <w:numPr>
+          <w:ilvl w:val="1"/>
+          <w:numId w:val="1"/>
+        </w:numPr>
+      </w:pPr>
+      <w:r>
+        <w:rPr>
+          <w:lang w:val="en-US"/>
+        </w:rPr>
+        <w:t>Wrong 3</w:t>
       </w:r>
     </w:p>
     <w:p>
@@ -605,31 +824,25 @@
         <w:rPr>
           <w:lang w:val="en-US"/>
         </w:rPr>
-        <w:t xml:space="preserve">Question number </w:t>
-      </w:r>
-      <w:r>
-        <w:rPr>
-          <w:lang w:val="en-US"/>
-        </w:rPr>
-        <w:t>6</w:t>
-      </w:r>
-    </w:p>
-    <w:p>
-      <w:pPr>
-        <w:pStyle w:val="ListParagraph"/>
-        <w:numPr>
-          <w:ilvl w:val="1"/>
-          <w:numId w:val="1"/>
-        </w:numPr>
-        <w:rPr>
-          <w:lang w:val="en-US"/>
-        </w:rPr>
-      </w:pPr>
-      <w:r>
-        <w:rPr>
-          <w:lang w:val="en-US"/>
-        </w:rPr>
-        <w:t>Wrong</w:t>
+        <w:t>Question number 8</w:t>
+      </w:r>
+    </w:p>
+    <w:p>
+      <w:pPr>
+        <w:pStyle w:val="ListParagraph"/>
+        <w:numPr>
+          <w:ilvl w:val="1"/>
+          <w:numId w:val="1"/>
+        </w:numPr>
+        <w:rPr>
+          <w:lang w:val="en-US"/>
+        </w:rPr>
+      </w:pPr>
+      <w:r>
+        <w:rPr>
+          <w:lang w:val="en-US"/>
+        </w:rPr>
+        <w:t>Wrong 1</w:t>
       </w:r>
     </w:p>
     <w:p>
@@ -662,22 +875,22 @@
         <w:rPr>
           <w:lang w:val="en-US"/>
         </w:rPr>
-        <w:t>Wrong</w:t>
-      </w:r>
-    </w:p>
-    <w:p>
-      <w:pPr>
-        <w:pStyle w:val="ListParagraph"/>
-        <w:numPr>
-          <w:ilvl w:val="1"/>
-          <w:numId w:val="1"/>
-        </w:numPr>
-      </w:pPr>
-      <w:r>
-        <w:rPr>
-          <w:lang w:val="en-US"/>
-        </w:rPr>
-        <w:t>Wrong</w:t>
+        <w:t>Wrong 2</w:t>
+      </w:r>
+    </w:p>
+    <w:p>
+      <w:pPr>
+        <w:pStyle w:val="ListParagraph"/>
+        <w:numPr>
+          <w:ilvl w:val="1"/>
+          <w:numId w:val="1"/>
+        </w:numPr>
+      </w:pPr>
+      <w:r>
+        <w:rPr>
+          <w:lang w:val="en-US"/>
+        </w:rPr>
+        <w:t>Wrong 3</w:t>
       </w:r>
     </w:p>
     <w:p>
@@ -725,13 +938,7 @@
         <w:rPr>
           <w:lang w:val="en-US"/>
         </w:rPr>
-        <w:t xml:space="preserve">Question number </w:t>
-      </w:r>
-      <w:r>
-        <w:rPr>
-          <w:lang w:val="en-US"/>
-        </w:rPr>
-        <w:t>7</w:t>
+        <w:t>Question number 9</w:t>
       </w:r>
     </w:p>
     <w:p>
@@ -761,37 +968,37 @@
         <w:rPr>
           <w:lang w:val="en-US"/>
         </w:rPr>
-        <w:t>Wrong</w:t>
-      </w:r>
-    </w:p>
-    <w:p>
-      <w:pPr>
-        <w:pStyle w:val="ListParagraph"/>
-        <w:numPr>
-          <w:ilvl w:val="1"/>
-          <w:numId w:val="1"/>
-        </w:numPr>
-      </w:pPr>
-      <w:r>
-        <w:rPr>
-          <w:lang w:val="en-US"/>
-        </w:rPr>
-        <w:t>Wrong</w:t>
-      </w:r>
-    </w:p>
-    <w:p>
-      <w:pPr>
-        <w:pStyle w:val="ListParagraph"/>
-        <w:numPr>
-          <w:ilvl w:val="1"/>
-          <w:numId w:val="1"/>
-        </w:numPr>
-      </w:pPr>
-      <w:r>
-        <w:rPr>
-          <w:lang w:val="en-US"/>
-        </w:rPr>
-        <w:t>Wrong</w:t>
+        <w:t>Wrong 1</w:t>
+      </w:r>
+    </w:p>
+    <w:p>
+      <w:pPr>
+        <w:pStyle w:val="ListParagraph"/>
+        <w:numPr>
+          <w:ilvl w:val="1"/>
+          <w:numId w:val="1"/>
+        </w:numPr>
+      </w:pPr>
+      <w:r>
+        <w:rPr>
+          <w:lang w:val="en-US"/>
+        </w:rPr>
+        <w:t>Wrong 2</w:t>
+      </w:r>
+    </w:p>
+    <w:p>
+      <w:pPr>
+        <w:pStyle w:val="ListParagraph"/>
+        <w:numPr>
+          <w:ilvl w:val="1"/>
+          <w:numId w:val="1"/>
+        </w:numPr>
+      </w:pPr>
+      <w:r>
+        <w:rPr>
+          <w:lang w:val="en-US"/>
+        </w:rPr>
+        <w:t>Wrong 3</w:t>
       </w:r>
     </w:p>
     <w:p>
@@ -842,31 +1049,25 @@
         <w:rPr>
           <w:lang w:val="en-US"/>
         </w:rPr>
-        <w:t xml:space="preserve">Question number </w:t>
-      </w:r>
-      <w:r>
-        <w:rPr>
-          <w:lang w:val="en-US"/>
-        </w:rPr>
-        <w:t>8</w:t>
-      </w:r>
-    </w:p>
-    <w:p>
-      <w:pPr>
-        <w:pStyle w:val="ListParagraph"/>
-        <w:numPr>
-          <w:ilvl w:val="1"/>
-          <w:numId w:val="1"/>
-        </w:numPr>
-        <w:rPr>
-          <w:lang w:val="en-US"/>
-        </w:rPr>
-      </w:pPr>
-      <w:r>
-        <w:rPr>
-          <w:lang w:val="en-US"/>
-        </w:rPr>
-        <w:t>Wrong</w:t>
+        <w:t>Question number 10</w:t>
+      </w:r>
+    </w:p>
+    <w:p>
+      <w:pPr>
+        <w:pStyle w:val="ListParagraph"/>
+        <w:numPr>
+          <w:ilvl w:val="1"/>
+          <w:numId w:val="1"/>
+        </w:numPr>
+        <w:rPr>
+          <w:lang w:val="en-US"/>
+        </w:rPr>
+      </w:pPr>
+      <w:r>
+        <w:rPr>
+          <w:lang w:val="en-US"/>
+        </w:rPr>
+        <w:t>Wrong 1</w:t>
       </w:r>
     </w:p>
     <w:p>
@@ -899,259 +1100,22 @@
         <w:rPr>
           <w:lang w:val="en-US"/>
         </w:rPr>
-        <w:t>Wrong</w:t>
-      </w:r>
-    </w:p>
-    <w:p>
-      <w:pPr>
-        <w:pStyle w:val="ListParagraph"/>
-        <w:numPr>
-          <w:ilvl w:val="1"/>
-          <w:numId w:val="1"/>
-        </w:numPr>
-      </w:pPr>
-      <w:r>
-        <w:rPr>
-          <w:lang w:val="en-US"/>
-        </w:rPr>
-        <w:t>Wrong</w:t>
-      </w:r>
-    </w:p>
-    <w:p>
-      <w:pPr>
-        <w:rPr>
-          <w:lang w:val="en-US"/>
-        </w:rPr>
-      </w:pPr>
-      <w:r>
-        <w:rPr>
-          <w:lang w:val="en-US"/>
-        </w:rPr>
-        <w:t>ANSWER: b</w:t>
-      </w:r>
-    </w:p>
-    <w:p>
-      <w:pPr>
-        <w:rPr>
-          <w:lang w:val="en-US"/>
-        </w:rPr>
-      </w:pPr>
-      <w:r>
-        <w:rPr>
-          <w:lang w:val="en-US"/>
-        </w:rPr>
-        <w:t>TIME: 60</w:t>
-      </w:r>
-    </w:p>
-    <w:p>
-      <w:pPr>
-        <w:rPr>
-          <w:lang w:val="en-US"/>
-        </w:rPr>
-      </w:pPr>
-    </w:p>
-    <w:p>
-      <w:pPr>
-        <w:pStyle w:val="ListParagraph"/>
-        <w:numPr>
-          <w:ilvl w:val="0"/>
-          <w:numId w:val="1"/>
-        </w:numPr>
-      </w:pPr>
-      <w:r>
-        <w:rPr>
-          <w:lang w:val="en-US"/>
-        </w:rPr>
-        <w:t xml:space="preserve">Question number </w:t>
-      </w:r>
-      <w:r>
-        <w:rPr>
-          <w:lang w:val="en-US"/>
-        </w:rPr>
-        <w:t>9</w:t>
-      </w:r>
-    </w:p>
-    <w:p>
-      <w:pPr>
-        <w:pStyle w:val="ListParagraph"/>
-        <w:numPr>
-          <w:ilvl w:val="1"/>
-          <w:numId w:val="1"/>
-        </w:numPr>
-      </w:pPr>
-      <w:r>
-        <w:rPr>
-          <w:lang w:val="en-US"/>
-        </w:rPr>
-        <w:t>Correct</w:t>
-      </w:r>
-    </w:p>
-    <w:p>
-      <w:pPr>
-        <w:pStyle w:val="ListParagraph"/>
-        <w:numPr>
-          <w:ilvl w:val="1"/>
-          <w:numId w:val="1"/>
-        </w:numPr>
-      </w:pPr>
-      <w:r>
-        <w:rPr>
-          <w:lang w:val="en-US"/>
-        </w:rPr>
-        <w:t>Wrong</w:t>
-      </w:r>
-    </w:p>
-    <w:p>
-      <w:pPr>
-        <w:pStyle w:val="ListParagraph"/>
-        <w:numPr>
-          <w:ilvl w:val="1"/>
-          <w:numId w:val="1"/>
-        </w:numPr>
-      </w:pPr>
-      <w:r>
-        <w:rPr>
-          <w:lang w:val="en-US"/>
-        </w:rPr>
-        <w:t>Wrong</w:t>
-      </w:r>
-    </w:p>
-    <w:p>
-      <w:pPr>
-        <w:pStyle w:val="ListParagraph"/>
-        <w:numPr>
-          <w:ilvl w:val="1"/>
-          <w:numId w:val="1"/>
-        </w:numPr>
-      </w:pPr>
-      <w:r>
-        <w:rPr>
-          <w:lang w:val="en-US"/>
-        </w:rPr>
-        <w:t>Wrong</w:t>
-      </w:r>
-    </w:p>
-    <w:p>
-      <w:pPr>
-        <w:rPr>
-          <w:lang w:val="en-US"/>
-        </w:rPr>
-      </w:pPr>
-      <w:r>
-        <w:rPr>
-          <w:lang w:val="en-US"/>
-        </w:rPr>
-        <w:t>ANSWER: a</w:t>
-      </w:r>
-    </w:p>
-    <w:p>
-      <w:pPr>
-        <w:rPr>
-          <w:lang w:val="en-US"/>
-        </w:rPr>
-      </w:pPr>
-      <w:r>
-        <w:rPr>
-          <w:lang w:val="en-US"/>
-        </w:rPr>
-        <w:t>TIME: 60</w:t>
-      </w:r>
-    </w:p>
-    <w:p>
-      <w:pPr>
-        <w:rPr>
-          <w:lang w:val="en-US"/>
-        </w:rPr>
-      </w:pPr>
-    </w:p>
-    <w:p>
-      <w:pPr>
-        <w:pStyle w:val="ListParagraph"/>
-        <w:numPr>
-          <w:ilvl w:val="0"/>
-          <w:numId w:val="1"/>
-        </w:numPr>
-        <w:rPr>
-          <w:lang w:val="en-US"/>
-        </w:rPr>
-      </w:pPr>
-      <w:r>
-        <w:rPr>
-          <w:lang w:val="en-US"/>
-        </w:rPr>
-        <w:t xml:space="preserve">Question number </w:t>
-      </w:r>
-      <w:r>
-        <w:rPr>
-          <w:lang w:val="en-US"/>
-        </w:rPr>
-        <w:t>10</w:t>
-      </w:r>
-    </w:p>
-    <w:p>
-      <w:pPr>
-        <w:pStyle w:val="ListParagraph"/>
-        <w:numPr>
-          <w:ilvl w:val="1"/>
-          <w:numId w:val="1"/>
-        </w:numPr>
-        <w:rPr>
-          <w:lang w:val="en-US"/>
-        </w:rPr>
-      </w:pPr>
-      <w:r>
-        <w:rPr>
-          <w:lang w:val="en-US"/>
-        </w:rPr>
-        <w:t>Wrong</w:t>
-      </w:r>
-    </w:p>
-    <w:p>
-      <w:pPr>
-        <w:pStyle w:val="ListParagraph"/>
-        <w:numPr>
-          <w:ilvl w:val="1"/>
-          <w:numId w:val="1"/>
-        </w:numPr>
-        <w:rPr>
-          <w:lang w:val="en-US"/>
-        </w:rPr>
-      </w:pPr>
-      <w:r>
-        <w:rPr>
-          <w:lang w:val="en-US"/>
-        </w:rPr>
-        <w:t>Correct</w:t>
-      </w:r>
-    </w:p>
-    <w:p>
-      <w:pPr>
-        <w:pStyle w:val="ListParagraph"/>
-        <w:numPr>
-          <w:ilvl w:val="1"/>
-          <w:numId w:val="1"/>
-        </w:numPr>
-      </w:pPr>
-      <w:r>
-        <w:rPr>
-          <w:lang w:val="en-US"/>
-        </w:rPr>
-        <w:t>Wrong</w:t>
-      </w:r>
-    </w:p>
-    <w:p>
-      <w:pPr>
-        <w:pStyle w:val="ListParagraph"/>
-        <w:numPr>
-          <w:ilvl w:val="1"/>
-          <w:numId w:val="1"/>
-        </w:numPr>
-      </w:pPr>
-      <w:r>
-        <w:rPr>
-          <w:lang w:val="en-US"/>
-        </w:rPr>
-        <w:t>Wrong</w:t>
+        <w:t>Wrong 2</w:t>
+      </w:r>
+    </w:p>
+    <w:p>
+      <w:pPr>
+        <w:pStyle w:val="ListParagraph"/>
+        <w:numPr>
+          <w:ilvl w:val="1"/>
+          <w:numId w:val="1"/>
+        </w:numPr>
+      </w:pPr>
+      <w:r>
+        <w:rPr>
+          <w:lang w:val="en-US"/>
+        </w:rPr>
+        <w:t>Wrong 3</w:t>
       </w:r>
     </w:p>
     <w:p>

</xml_diff>